<commit_message>
fix: update VPSI NOFO
</commit_message>
<xml_diff>
--- a/static/funding/2019-violence-prevention-planning/VPSITRACKTWONARRATIVE.docx
+++ b/static/funding/2019-violence-prevention-planning/VPSITRACKTWONARRATIVE.docx
@@ -1339,8 +1339,6 @@
         <w:lastRenderedPageBreak/>
         <w:t xml:space="preserve">Describe how the one time-supports will be used through June 30, 2021. Note: Selected applicants will have to certify that the purchased items will be utilized for violence prevention activities through June 30, 2021. </w:t>
       </w:r>
-      <w:bookmarkStart w:id="1" w:name="_GoBack"/>
-      <w:bookmarkEnd w:id="1"/>
     </w:p>
     <w:p>
       <w:pPr>
@@ -1740,7 +1738,42 @@
               <w:rPr>
                 <w:rFonts w:ascii="Times New Roman" w:hAnsi="Times New Roman" w:cs="Times New Roman"/>
               </w:rPr>
-              <w:t>Procure item(s) by May 31, 2020 to support violence prevention programming.</w:t>
+              <w:t xml:space="preserve">Procure item(s) by </w:t>
+            </w:r>
+            <w:r>
+              <w:rPr>
+                <w:rFonts w:ascii="Times New Roman" w:hAnsi="Times New Roman" w:cs="Times New Roman"/>
+                <w:strike/>
+                <w:highlight w:val="yellow"/>
+              </w:rPr>
+              <w:t>May 31, 2020</w:t>
+            </w:r>
+            <w:r>
+              <w:rPr>
+                <w:rFonts w:ascii="Times New Roman" w:hAnsi="Times New Roman" w:cs="Times New Roman"/>
+                <w:highlight w:val="yellow"/>
+              </w:rPr>
+              <w:t xml:space="preserve"> </w:t>
+            </w:r>
+            <w:r>
+              <w:rPr>
+                <w:rFonts w:ascii="Times New Roman" w:hAnsi="Times New Roman" w:cs="Times New Roman"/>
+                <w:highlight w:val="yellow"/>
+              </w:rPr>
+              <w:t>June 15</w:t>
+            </w:r>
+            <w:r>
+              <w:rPr>
+                <w:rFonts w:ascii="Times New Roman" w:hAnsi="Times New Roman" w:cs="Times New Roman"/>
+                <w:highlight w:val="yellow"/>
+              </w:rPr>
+              <w:t>, 2020</w:t>
+            </w:r>
+            <w:r>
+              <w:rPr>
+                <w:rFonts w:ascii="Times New Roman" w:hAnsi="Times New Roman" w:cs="Times New Roman"/>
+              </w:rPr>
+              <w:t xml:space="preserve"> to support violence prevention programming.</w:t>
             </w:r>
           </w:p>
         </w:tc>
@@ -1790,7 +1823,36 @@
               <w:rPr>
                 <w:rFonts w:ascii="Times New Roman" w:hAnsi="Times New Roman" w:cs="Times New Roman"/>
               </w:rPr>
-              <w:t>If applicable, install item(s) by May 31, 2020.</w:t>
+              <w:t xml:space="preserve">If applicable, install item(s) by </w:t>
+            </w:r>
+            <w:r>
+              <w:rPr>
+                <w:rFonts w:ascii="Times New Roman" w:hAnsi="Times New Roman" w:cs="Times New Roman"/>
+                <w:strike/>
+                <w:highlight w:val="yellow"/>
+              </w:rPr>
+              <w:t>May 31, 2020</w:t>
+            </w:r>
+            <w:r>
+              <w:rPr>
+                <w:rFonts w:ascii="Times New Roman" w:hAnsi="Times New Roman" w:cs="Times New Roman"/>
+                <w:highlight w:val="yellow"/>
+              </w:rPr>
+              <w:t xml:space="preserve"> </w:t>
+            </w:r>
+            <w:r>
+              <w:rPr>
+                <w:rFonts w:ascii="Times New Roman" w:hAnsi="Times New Roman" w:cs="Times New Roman"/>
+                <w:highlight w:val="yellow"/>
+              </w:rPr>
+              <w:t>June 15</w:t>
+            </w:r>
+            <w:r>
+              <w:rPr>
+                <w:rFonts w:ascii="Times New Roman" w:hAnsi="Times New Roman" w:cs="Times New Roman"/>
+                <w:highlight w:val="yellow"/>
+              </w:rPr>
+              <w:t>, 2020.</w:t>
             </w:r>
           </w:p>
         </w:tc>
@@ -1839,7 +1901,42 @@
               <w:rPr>
                 <w:rFonts w:ascii="Times New Roman" w:hAnsi="Times New Roman" w:cs="Times New Roman"/>
               </w:rPr>
-              <w:t>Begin using item(s) in current violence prevention programming by June 1, 2020.</w:t>
+              <w:t xml:space="preserve">Begin using item(s) in current violence </w:t>
+            </w:r>
+            <w:r>
+              <w:rPr>
+                <w:rFonts w:ascii="Times New Roman" w:hAnsi="Times New Roman" w:cs="Times New Roman"/>
+              </w:rPr>
+              <w:t xml:space="preserve">prevention programming by </w:t>
+            </w:r>
+            <w:r>
+              <w:rPr>
+                <w:rFonts w:ascii="Times New Roman" w:hAnsi="Times New Roman" w:cs="Times New Roman"/>
+                <w:strike/>
+                <w:highlight w:val="yellow"/>
+              </w:rPr>
+              <w:t>June 1, 2020</w:t>
+            </w:r>
+            <w:r>
+              <w:rPr>
+                <w:rFonts w:ascii="Times New Roman" w:hAnsi="Times New Roman" w:cs="Times New Roman"/>
+                <w:highlight w:val="yellow"/>
+              </w:rPr>
+              <w:t xml:space="preserve"> </w:t>
+            </w:r>
+            <w:r>
+              <w:rPr>
+                <w:rFonts w:ascii="Times New Roman" w:hAnsi="Times New Roman" w:cs="Times New Roman"/>
+                <w:highlight w:val="yellow"/>
+              </w:rPr>
+              <w:t>June 20</w:t>
+            </w:r>
+            <w:r>
+              <w:rPr>
+                <w:rFonts w:ascii="Times New Roman" w:hAnsi="Times New Roman" w:cs="Times New Roman"/>
+                <w:highlight w:val="yellow"/>
+              </w:rPr>
+              <w:t>, 2020.</w:t>
             </w:r>
           </w:p>
         </w:tc>
@@ -2457,6 +2554,8 @@
                 <w:szCs w:val="24"/>
               </w:rPr>
             </w:pPr>
+            <w:bookmarkStart w:id="1" w:name="_GoBack"/>
+            <w:bookmarkEnd w:id="1"/>
           </w:p>
         </w:tc>
         <w:tc>
@@ -4494,7 +4593,7 @@
 </file>
 
 <file path=customXml/itemProps1.xml><?xml version="1.0" encoding="utf-8"?>
-<ds:datastoreItem xmlns:ds="http://schemas.openxmlformats.org/officeDocument/2006/customXml" ds:itemID="{15D9AC80-6248-4ADB-ACD5-16AB8C932AB8}">
+<ds:datastoreItem xmlns:ds="http://schemas.openxmlformats.org/officeDocument/2006/customXml" ds:itemID="{77211A4E-3122-4CF1-BA21-73F01B7DBD6D}">
   <ds:schemaRefs>
     <ds:schemaRef ds:uri="http://schemas.openxmlformats.org/officeDocument/2006/bibliography"/>
   </ds:schemaRefs>

</xml_diff>

<commit_message>
Revert "fix: update VPSI NOFO"
This reverts commit 455f4a129f6b0142092acd741092c50610995299.
</commit_message>
<xml_diff>
--- a/static/funding/2019-violence-prevention-planning/VPSITRACKTWONARRATIVE.docx
+++ b/static/funding/2019-violence-prevention-planning/VPSITRACKTWONARRATIVE.docx
@@ -1339,6 +1339,8 @@
         <w:lastRenderedPageBreak/>
         <w:t xml:space="preserve">Describe how the one time-supports will be used through June 30, 2021. Note: Selected applicants will have to certify that the purchased items will be utilized for violence prevention activities through June 30, 2021. </w:t>
       </w:r>
+      <w:bookmarkStart w:id="1" w:name="_GoBack"/>
+      <w:bookmarkEnd w:id="1"/>
     </w:p>
     <w:p>
       <w:pPr>
@@ -1738,42 +1740,7 @@
               <w:rPr>
                 <w:rFonts w:ascii="Times New Roman" w:hAnsi="Times New Roman" w:cs="Times New Roman"/>
               </w:rPr>
-              <w:t xml:space="preserve">Procure item(s) by </w:t>
-            </w:r>
-            <w:r>
-              <w:rPr>
-                <w:rFonts w:ascii="Times New Roman" w:hAnsi="Times New Roman" w:cs="Times New Roman"/>
-                <w:strike/>
-                <w:highlight w:val="yellow"/>
-              </w:rPr>
-              <w:t>May 31, 2020</w:t>
-            </w:r>
-            <w:r>
-              <w:rPr>
-                <w:rFonts w:ascii="Times New Roman" w:hAnsi="Times New Roman" w:cs="Times New Roman"/>
-                <w:highlight w:val="yellow"/>
-              </w:rPr>
-              <w:t xml:space="preserve"> </w:t>
-            </w:r>
-            <w:r>
-              <w:rPr>
-                <w:rFonts w:ascii="Times New Roman" w:hAnsi="Times New Roman" w:cs="Times New Roman"/>
-                <w:highlight w:val="yellow"/>
-              </w:rPr>
-              <w:t>June 15</w:t>
-            </w:r>
-            <w:r>
-              <w:rPr>
-                <w:rFonts w:ascii="Times New Roman" w:hAnsi="Times New Roman" w:cs="Times New Roman"/>
-                <w:highlight w:val="yellow"/>
-              </w:rPr>
-              <w:t>, 2020</w:t>
-            </w:r>
-            <w:r>
-              <w:rPr>
-                <w:rFonts w:ascii="Times New Roman" w:hAnsi="Times New Roman" w:cs="Times New Roman"/>
-              </w:rPr>
-              <w:t xml:space="preserve"> to support violence prevention programming.</w:t>
+              <w:t>Procure item(s) by May 31, 2020 to support violence prevention programming.</w:t>
             </w:r>
           </w:p>
         </w:tc>
@@ -1823,36 +1790,7 @@
               <w:rPr>
                 <w:rFonts w:ascii="Times New Roman" w:hAnsi="Times New Roman" w:cs="Times New Roman"/>
               </w:rPr>
-              <w:t xml:space="preserve">If applicable, install item(s) by </w:t>
-            </w:r>
-            <w:r>
-              <w:rPr>
-                <w:rFonts w:ascii="Times New Roman" w:hAnsi="Times New Roman" w:cs="Times New Roman"/>
-                <w:strike/>
-                <w:highlight w:val="yellow"/>
-              </w:rPr>
-              <w:t>May 31, 2020</w:t>
-            </w:r>
-            <w:r>
-              <w:rPr>
-                <w:rFonts w:ascii="Times New Roman" w:hAnsi="Times New Roman" w:cs="Times New Roman"/>
-                <w:highlight w:val="yellow"/>
-              </w:rPr>
-              <w:t xml:space="preserve"> </w:t>
-            </w:r>
-            <w:r>
-              <w:rPr>
-                <w:rFonts w:ascii="Times New Roman" w:hAnsi="Times New Roman" w:cs="Times New Roman"/>
-                <w:highlight w:val="yellow"/>
-              </w:rPr>
-              <w:t>June 15</w:t>
-            </w:r>
-            <w:r>
-              <w:rPr>
-                <w:rFonts w:ascii="Times New Roman" w:hAnsi="Times New Roman" w:cs="Times New Roman"/>
-                <w:highlight w:val="yellow"/>
-              </w:rPr>
-              <w:t>, 2020.</w:t>
+              <w:t>If applicable, install item(s) by May 31, 2020.</w:t>
             </w:r>
           </w:p>
         </w:tc>
@@ -1901,42 +1839,7 @@
               <w:rPr>
                 <w:rFonts w:ascii="Times New Roman" w:hAnsi="Times New Roman" w:cs="Times New Roman"/>
               </w:rPr>
-              <w:t xml:space="preserve">Begin using item(s) in current violence </w:t>
-            </w:r>
-            <w:r>
-              <w:rPr>
-                <w:rFonts w:ascii="Times New Roman" w:hAnsi="Times New Roman" w:cs="Times New Roman"/>
-              </w:rPr>
-              <w:t xml:space="preserve">prevention programming by </w:t>
-            </w:r>
-            <w:r>
-              <w:rPr>
-                <w:rFonts w:ascii="Times New Roman" w:hAnsi="Times New Roman" w:cs="Times New Roman"/>
-                <w:strike/>
-                <w:highlight w:val="yellow"/>
-              </w:rPr>
-              <w:t>June 1, 2020</w:t>
-            </w:r>
-            <w:r>
-              <w:rPr>
-                <w:rFonts w:ascii="Times New Roman" w:hAnsi="Times New Roman" w:cs="Times New Roman"/>
-                <w:highlight w:val="yellow"/>
-              </w:rPr>
-              <w:t xml:space="preserve"> </w:t>
-            </w:r>
-            <w:r>
-              <w:rPr>
-                <w:rFonts w:ascii="Times New Roman" w:hAnsi="Times New Roman" w:cs="Times New Roman"/>
-                <w:highlight w:val="yellow"/>
-              </w:rPr>
-              <w:t>June 20</w:t>
-            </w:r>
-            <w:r>
-              <w:rPr>
-                <w:rFonts w:ascii="Times New Roman" w:hAnsi="Times New Roman" w:cs="Times New Roman"/>
-                <w:highlight w:val="yellow"/>
-              </w:rPr>
-              <w:t>, 2020.</w:t>
+              <w:t>Begin using item(s) in current violence prevention programming by June 1, 2020.</w:t>
             </w:r>
           </w:p>
         </w:tc>
@@ -2554,8 +2457,6 @@
                 <w:szCs w:val="24"/>
               </w:rPr>
             </w:pPr>
-            <w:bookmarkStart w:id="1" w:name="_GoBack"/>
-            <w:bookmarkEnd w:id="1"/>
           </w:p>
         </w:tc>
         <w:tc>
@@ -4593,7 +4494,7 @@
 </file>
 
 <file path=customXml/itemProps1.xml><?xml version="1.0" encoding="utf-8"?>
-<ds:datastoreItem xmlns:ds="http://schemas.openxmlformats.org/officeDocument/2006/customXml" ds:itemID="{77211A4E-3122-4CF1-BA21-73F01B7DBD6D}">
+<ds:datastoreItem xmlns:ds="http://schemas.openxmlformats.org/officeDocument/2006/customXml" ds:itemID="{15D9AC80-6248-4ADB-ACD5-16AB8C932AB8}">
   <ds:schemaRefs>
     <ds:schemaRef ds:uri="http://schemas.openxmlformats.org/officeDocument/2006/bibliography"/>
   </ds:schemaRefs>

</xml_diff>